<commit_message>
Additional fixes to bring S1 and Figure 2 into complete agreement
</commit_message>
<xml_diff>
--- a/plos-revisions/submit/S1_Table.docx
+++ b/plos-revisions/submit/S1_Table.docx
@@ -6,8 +6,6 @@
       <w:pPr>
         <w:spacing w:line="480" w:lineRule="auto"/>
       </w:pPr>
-      <w:bookmarkStart w:id="0" w:name="_GoBack"/>
-      <w:bookmarkEnd w:id="0"/>
     </w:p>
     <w:tbl>
       <w:tblPr>
@@ -1832,7 +1830,7 @@
                 <w:rFonts w:eastAsia="Times New Roman" w:cs="Times New Roman"/>
                 <w:color w:val="000000"/>
               </w:rPr>
-              <w:t>0.1</w:t>
+              <w:t>ND</w:t>
             </w:r>
           </w:p>
         </w:tc>
@@ -2278,7 +2276,7 @@
                 <w:rFonts w:eastAsia="Times New Roman" w:cs="Times New Roman"/>
                 <w:color w:val="000000"/>
               </w:rPr>
-              <w:t>0.1</w:t>
+              <w:t>ND</w:t>
             </w:r>
           </w:p>
         </w:tc>
@@ -2861,7 +2859,7 @@
                 <w:rFonts w:eastAsia="Times New Roman" w:cs="Times New Roman"/>
                 <w:color w:val="000000"/>
               </w:rPr>
-              <w:t>0.25</w:t>
+              <w:t>ND</w:t>
             </w:r>
           </w:p>
         </w:tc>
@@ -3222,6 +3220,13 @@
                 <w:color w:val="000000"/>
               </w:rPr>
             </w:pPr>
+            <w:r>
+              <w:rPr>
+                <w:rFonts w:ascii="Cambria" w:eastAsia="Times New Roman" w:hAnsi="Cambria" w:cs="Times New Roman"/>
+                <w:color w:val="000000"/>
+              </w:rPr>
+              <w:t>&lt; 10</w:t>
+            </w:r>
           </w:p>
         </w:tc>
       </w:tr>
@@ -4406,6 +4411,15 @@
                 <w:color w:val="000000"/>
               </w:rPr>
             </w:pPr>
+            <w:ins w:id="0" w:author="Alex" w:date="2015-11-30T19:29:00Z">
+              <w:r>
+                <w:rPr>
+                  <w:rFonts w:eastAsia="Times New Roman" w:cs="Times New Roman"/>
+                  <w:color w:val="000000"/>
+                </w:rPr>
+                <w:t>&lt; 10</w:t>
+              </w:r>
+            </w:ins>
           </w:p>
         </w:tc>
         <w:tc>
@@ -10243,7 +10257,7 @@
                 <w:rFonts w:eastAsia="Times New Roman" w:cs="Times New Roman"/>
                 <w:color w:val="000000"/>
               </w:rPr>
-              <w:t>0.08</w:t>
+              <w:t>ND</w:t>
             </w:r>
           </w:p>
         </w:tc>
@@ -10696,7 +10710,7 @@
                 <w:rFonts w:eastAsia="Times New Roman" w:cs="Times New Roman"/>
                 <w:color w:val="000000"/>
               </w:rPr>
-              <w:t>0.05</w:t>
+              <w:t>ND</w:t>
             </w:r>
           </w:p>
         </w:tc>
@@ -11451,7 +11465,7 @@
                 <w:rFonts w:eastAsia="Times New Roman" w:cs="Times New Roman"/>
                 <w:color w:val="000000"/>
               </w:rPr>
-              <w:t>0.47</w:t>
+              <w:t>ND</w:t>
             </w:r>
           </w:p>
         </w:tc>
@@ -12322,7 +12336,7 @@
                 <w:rFonts w:eastAsia="Times New Roman" w:cs="Times New Roman"/>
                 <w:color w:val="000000"/>
               </w:rPr>
-              <w:t>0.17</w:t>
+              <w:t>ND</w:t>
             </w:r>
           </w:p>
         </w:tc>
@@ -12396,13 +12410,6 @@
                 <w:color w:val="000000"/>
               </w:rPr>
             </w:pPr>
-            <w:r>
-              <w:rPr>
-                <w:rFonts w:eastAsia="Times New Roman" w:cs="Times New Roman"/>
-                <w:color w:val="000000"/>
-              </w:rPr>
-              <w:t>13 ± 2</w:t>
-            </w:r>
           </w:p>
         </w:tc>
       </w:tr>
@@ -13639,7 +13646,7 @@
                 <w:rFonts w:eastAsia="Times New Roman" w:cs="Times New Roman"/>
                 <w:color w:val="000000"/>
               </w:rPr>
-              <w:t>0.12</w:t>
+              <w:t>ND</w:t>
             </w:r>
           </w:p>
         </w:tc>
@@ -13920,7 +13927,7 @@
                 <w:rFonts w:eastAsia="Times New Roman" w:cs="Times New Roman"/>
                 <w:color w:val="000000"/>
               </w:rPr>
-              <w:t>0.11</w:t>
+              <w:t>ND</w:t>
             </w:r>
           </w:p>
         </w:tc>
@@ -14338,7 +14345,7 @@
                 <w:rFonts w:eastAsia="Times New Roman" w:cs="Times New Roman"/>
                 <w:color w:val="000000"/>
               </w:rPr>
-              <w:t>0.12</w:t>
+              <w:t>ND</w:t>
             </w:r>
           </w:p>
         </w:tc>
@@ -14468,7 +14475,7 @@
                 <w:rFonts w:eastAsia="Times New Roman" w:cs="Times New Roman"/>
                 <w:color w:val="000000"/>
               </w:rPr>
-              <w:t>0.05</w:t>
+              <w:t>ND</w:t>
             </w:r>
           </w:p>
         </w:tc>
@@ -14598,7 +14605,7 @@
                 <w:rFonts w:eastAsia="Times New Roman" w:cs="Times New Roman"/>
                 <w:color w:val="000000"/>
               </w:rPr>
-              <w:t>0.1</w:t>
+              <w:t>ND</w:t>
             </w:r>
           </w:p>
         </w:tc>
@@ -14728,7 +14735,7 @@
                 <w:rFonts w:eastAsia="Times New Roman" w:cs="Times New Roman"/>
                 <w:color w:val="000000"/>
               </w:rPr>
-              <w:t>0.15</w:t>
+              <w:t>ND</w:t>
             </w:r>
           </w:p>
         </w:tc>
@@ -14858,7 +14865,7 @@
                 <w:rFonts w:eastAsia="Times New Roman" w:cs="Times New Roman"/>
                 <w:color w:val="000000"/>
               </w:rPr>
-              <w:t>0.1</w:t>
+              <w:t>ND</w:t>
             </w:r>
           </w:p>
         </w:tc>
@@ -15436,7 +15443,19 @@
         <w:rPr>
           <w:b/>
         </w:rPr>
-        <w:t xml:space="preserve"> 104 computationally</w:t>
+        <w:t xml:space="preserve"> 10</w:t>
+      </w:r>
+      <w:r>
+        <w:rPr>
+          <w:b/>
+        </w:rPr>
+        <w:t>3</w:t>
+      </w:r>
+      <w:r>
+        <w:rPr>
+          <w:b/>
+        </w:rPr>
+        <w:t xml:space="preserve"> computationally</w:t>
       </w:r>
       <w:r>
         <w:rPr>
@@ -15469,13 +15488,30 @@
         <w:t xml:space="preserve">. </w:t>
       </w:r>
       <w:r>
-        <w:t xml:space="preserve">Included are columns (1) the mutation (2) protein yield as assessed by ratio of aborbance at 260 and 280 nm (3) </w:t>
+        <w:t>Included are columns (1) the muta</w:t>
+      </w:r>
+      <w:bookmarkStart w:id="1" w:name="_GoBack"/>
+      <w:bookmarkEnd w:id="1"/>
+      <w:r>
+        <w:t xml:space="preserve">tion (2) protein yield as assessed by </w:t>
       </w:r>
       <w:r>
-        <w:t>protein yield as</w:t>
+        <w:t xml:space="preserve">absorbance at </w:t>
       </w:r>
       <w:r>
-        <w:t xml:space="preserve"> assessed by SDS-PAGE (4, 5, 6, 7) kinetic constants and nonlinear regression analysis for each of </w:t>
+        <w:t>280 nm</w:t>
+      </w:r>
+      <w:r>
+        <w:t>, where ND indicates that the protein did not express above our limit of detection</w:t>
+      </w:r>
+      <w:r>
+        <w:t xml:space="preserve"> (</w:t>
+      </w:r>
+      <w:r>
+        <w:t xml:space="preserve">3, </w:t>
+      </w:r>
+      <w:r>
+        <w:t xml:space="preserve">4, 5, 6) kinetic constants and nonlinear regression analysis for each of </w:t>
       </w:r>
       <w:r>
         <w:rPr>

</xml_diff>